<commit_message>
[Chapter Build] Chapter 5 after grammar check
</commit_message>
<xml_diff>
--- a/Chapter checked/[CHB]-08-Conclusion.docx
+++ b/Chapter checked/[CHB]-08-Conclusion.docx
@@ -11675,12 +11675,12 @@
         <w:t xml:space="preserve">LSTS Ripples </w:t>
       </w:r>
       <w:r>
-        <w:t>(Long term data storage) - the flight</w:t>
+        <w:t xml:space="preserve">(Long term data storage) - the </w:t>
       </w:r>
       <w:bookmarkStart w:id="0" w:name="_GoBack"/>
       <w:bookmarkEnd w:id="0"/>
       <w:r>
-        <w:t>-log storage.</w:t>
+        <w:t>flight-log storage.</w:t>
       </w:r>
     </w:p>
     <w:p>
@@ -12200,7 +12200,7 @@
       <w:rPr>
         <w:noProof/>
       </w:rPr>
-      <w:t>6</w:t>
+      <w:t>14</w:t>
     </w:r>
     <w:r>
       <w:fldChar w:fldCharType="end"/>
@@ -12246,7 +12246,7 @@
       <w:rPr>
         <w:noProof/>
       </w:rPr>
-      <w:t>5</w:t>
+      <w:t>13</w:t>
     </w:r>
     <w:r>
       <w:fldChar w:fldCharType="end"/>

</xml_diff>

<commit_message>
[Notes] Joao meeting on 6.3 Avoidance Grid
</commit_message>
<xml_diff>
--- a/Chapter checked/[CHB]-08-Conclusion.docx
+++ b/Chapter checked/[CHB]-08-Conclusion.docx
@@ -548,7 +548,16 @@
         <w:t xml:space="preserve">right-side </w:t>
       </w:r>
       <w:r>
-        <w:t xml:space="preserve">2D maze solver. The main point is to show possibility to enrich the </w:t>
+        <w:t xml:space="preserve">2D maze solver. The main point is to show </w:t>
+      </w:r>
+      <w:r>
+        <w:rPr>
+          <w:noProof/>
+        </w:rPr>
+        <w:t>possibility</w:t>
+      </w:r>
+      <w:r>
+        <w:t xml:space="preserve"> to enrich the </w:t>
       </w:r>
       <w:r>
         <w:rPr>
@@ -678,14 +687,7 @@
           <w:i/>
           <w:noProof/>
         </w:rPr>
-        <w:t>non</w:t>
-      </w:r>
-      <w:r>
-        <w:rPr>
-          <w:i/>
-          <w:noProof/>
-        </w:rPr>
-        <w:t xml:space="preserve"> cooperative</w:t>
+        <w:t>non cooperative</w:t>
       </w:r>
       <w:r>
         <w:rPr>
@@ -1582,8 +1584,19 @@
         <w:t>fixed</w:t>
       </w:r>
       <w:r>
-        <w:t xml:space="preserve"> time, for context depending goal try to find existing solution as a safe trajectory. Select </w:t>
-      </w:r>
+        <w:t xml:space="preserve"> time, for context depending goal try to find </w:t>
+      </w:r>
+      <w:r>
+        <w:rPr>
+          <w:noProof/>
+        </w:rPr>
+        <w:t>existing</w:t>
+      </w:r>
+      <w:r>
+        <w:t xml:space="preserve"> solution as a safe trajectory. Select </w:t>
+      </w:r>
+      <w:bookmarkStart w:id="0" w:name="_GoBack"/>
+      <w:bookmarkEnd w:id="0"/>
       <w:r>
         <w:rPr>
           <w:noProof/>
@@ -2564,7 +2577,6 @@
         <w:tblCellMar>
           <w:top w:w="89" w:type="dxa"/>
           <w:left w:w="174" w:type="dxa"/>
-          <w:bottom w:w="0" w:type="dxa"/>
           <w:right w:w="115" w:type="dxa"/>
         </w:tblCellMar>
         <w:tblLook w:val="04A0" w:firstRow="1" w:lastRow="0" w:firstColumn="1" w:lastColumn="0" w:noHBand="0" w:noVBand="1"/>
@@ -3145,7 +3157,6 @@
         <w:tblCellMar>
           <w:top w:w="81" w:type="dxa"/>
           <w:left w:w="120" w:type="dxa"/>
-          <w:bottom w:w="0" w:type="dxa"/>
           <w:right w:w="82" w:type="dxa"/>
         </w:tblCellMar>
         <w:tblLook w:val="04A0" w:firstRow="1" w:lastRow="0" w:firstColumn="1" w:lastColumn="0" w:noHBand="0" w:noVBand="1"/>
@@ -11675,12 +11686,7 @@
         <w:t xml:space="preserve">LSTS Ripples </w:t>
       </w:r>
       <w:r>
-        <w:t xml:space="preserve">(Long term data storage) - the </w:t>
-      </w:r>
-      <w:bookmarkStart w:id="0" w:name="_GoBack"/>
-      <w:bookmarkEnd w:id="0"/>
-      <w:r>
-        <w:t>flight-log storage.</w:t>
+        <w:t>(Long term data storage) - the flight-log storage.</w:t>
       </w:r>
     </w:p>
     <w:p>
@@ -12200,7 +12206,7 @@
       <w:rPr>
         <w:noProof/>
       </w:rPr>
-      <w:t>14</w:t>
+      <w:t>2</w:t>
     </w:r>
     <w:r>
       <w:fldChar w:fldCharType="end"/>
@@ -12246,7 +12252,7 @@
       <w:rPr>
         <w:noProof/>
       </w:rPr>
-      <w:t>13</w:t>
+      <w:t>3</w:t>
     </w:r>
     <w:r>
       <w:fldChar w:fldCharType="end"/>

</xml_diff>